<commit_message>
test a doc. file
</commit_message>
<xml_diff>
--- a/Doc/LL Catch.docx
+++ b/Doc/LL Catch.docx
@@ -6,19 +6,34 @@
       <w:pPr>
         <w:pStyle w:val="Default"/>
         <w:rPr>
-          <w:sz w:val="22"/>
-          <w:szCs w:val="22"/>
-        </w:rPr>
-      </w:pPr>
-      <w:r>
-        <w:rPr>
           <w:b/>
           <w:bCs/>
           <w:sz w:val="22"/>
           <w:szCs w:val="22"/>
         </w:rPr>
-        <w:t xml:space="preserve">Estimation of total catches by area </w:t>
-      </w:r>
+      </w:pPr>
+      <w:r>
+        <w:rPr>
+          <w:b/>
+          <w:bCs/>
+          <w:sz w:val="22"/>
+          <w:szCs w:val="22"/>
+        </w:rPr>
+        <w:t>Estimation of total catches by area</w:t>
+      </w:r>
+    </w:p>
+    <w:p>
+      <w:pPr>
+        <w:pStyle w:val="Default"/>
+        <w:rPr>
+          <w:b/>
+          <w:bCs/>
+          <w:sz w:val="22"/>
+          <w:szCs w:val="22"/>
+        </w:rPr>
+      </w:pPr>
+      <w:bookmarkStart w:id="0" w:name="_GoBack"/>
+      <w:bookmarkEnd w:id="0"/>
     </w:p>
     <w:p>
       <w:pPr>
@@ -49,21 +64,7 @@
           <w:sz w:val="22"/>
           <w:szCs w:val="22"/>
         </w:rPr>
-        <w:t>2018), the catch data in the IATTC da-ta</w:t>
-      </w:r>
-      <w:r>
-        <w:rPr>
-          <w:sz w:val="22"/>
-          <w:szCs w:val="22"/>
-        </w:rPr>
-        <w:t xml:space="preserve"> </w:t>
-      </w:r>
-      <w:r>
-        <w:rPr>
-          <w:sz w:val="22"/>
-          <w:szCs w:val="22"/>
-        </w:rPr>
-        <w:t>bases are stratified according to fishery definitions based on gear, area, and time (quarter). Some CPCs report catch in numbers and others in weight. For each area two fisheries are defined, one in numbers and one in weight, so that average weight used to convert between numbers and weight is calculated internally in the assessment model. The detailed longline catch data are missing for some nations. For recent years the monthly reports are used where available. For catch data that is either not spatially or temporally detailed, assumptions need to be made about how to distribute the catch between the fisher-</w:t>
+        <w:t>2018), the catch data in the IATTC da-ta bases are stratified according to fishery definitions based on gear, area, and time (quarter). Some CPCs report catch in numbers and others in weight. For each area two fisheries are defined, one in numbers and one in weight, so that average weight used to convert between numbers and weight is calculated internally in the assessment model. The detailed longline catch data are missing for some nations. For recent years the monthly reports are used where available. For catch data that is either not spatially or temporally detailed, assumptions need to be made about how to distribute the catch between the fisher-</w:t>
       </w:r>
       <w:proofErr w:type="spellStart"/>
       <w:r>
@@ -366,8 +367,6 @@
           <w:szCs w:val="22"/>
         </w:rPr>
       </w:pPr>
-      <w:bookmarkStart w:id="0" w:name="_GoBack"/>
-      <w:bookmarkEnd w:id="0"/>
       <w:r>
         <w:rPr>
           <w:sz w:val="22"/>

</xml_diff>